<commit_message>
V2.0.3 fix the RecentVideo bug and update docx
</commit_message>
<xml_diff>
--- a/introduce/document/development_info_doc.docx
+++ b/introduce/document/development_info_doc.docx
@@ -6,29 +6,1728 @@
       <w:pPr>
         <w:pStyle w:val="2"/>
         <w:rPr>
-          <w:rFonts w:hint="default"/>
-          <w:lang w:val="en-US"/>
-        </w:rPr>
-      </w:pPr>
-      <w:r>
-        <w:rPr>
-          <w:rFonts w:hint="eastAsia"/>
-        </w:rPr>
-        <w:t xml:space="preserve"> </w:t>
-      </w:r>
-      <w:r>
-        <w:rPr>
-          <w:rFonts w:hint="default"/>
-          <w:lang w:val="en-US"/>
-        </w:rPr>
-        <w:t>Test</w:t>
-      </w:r>
+          <w:rFonts w:hint="eastAsia"/>
+          <w:lang w:val="en-US" w:eastAsia="zh-CN"/>
+        </w:rPr>
+      </w:pPr>
+      <w:r>
+        <w:rPr>
+          <w:rFonts w:hint="eastAsia"/>
+          <w:lang w:val="en-US" w:eastAsia="zh-CN"/>
+        </w:rPr>
+        <w:t>郑雅文：</w:t>
+      </w:r>
+    </w:p>
+    <w:p>
+      <w:pPr>
+        <w:pStyle w:val="2"/>
+        <w:ind w:firstLine="500" w:firstLineChars="0"/>
+        <w:rPr>
+          <w:rFonts w:hint="eastAsia"/>
+          <w:lang w:val="en-US" w:eastAsia="zh-CN"/>
+        </w:rPr>
+      </w:pPr>
+      <w:r>
+        <w:rPr>
+          <w:rFonts w:hint="eastAsia"/>
+          <w:lang w:val="en-US" w:eastAsia="zh-CN"/>
+        </w:rPr>
+        <w:t xml:space="preserve">1 Linux端口的MySQL配置 </w:t>
+      </w:r>
+    </w:p>
+    <w:p>
+      <w:pPr>
+        <w:pStyle w:val="2"/>
+        <w:ind w:firstLine="500" w:firstLineChars="0"/>
+        <w:rPr>
+          <w:rFonts w:hint="eastAsia"/>
+          <w:lang w:val="en-US" w:eastAsia="zh-CN"/>
+        </w:rPr>
+      </w:pPr>
+      <w:r>
+        <w:rPr>
+          <w:rFonts w:hint="eastAsia"/>
+          <w:lang w:val="en-US" w:eastAsia="zh-CN"/>
+        </w:rPr>
+        <w:t>①轻量级服务器配置MySQL Linux端口访问该服务  服务器要过期了</w:t>
+      </w:r>
+    </w:p>
+    <w:p>
+      <w:pPr>
+        <w:pStyle w:val="2"/>
+        <w:ind w:firstLine="500" w:firstLineChars="0"/>
+        <w:rPr>
+          <w:rFonts w:hint="eastAsia"/>
+          <w:lang w:val="en-US" w:eastAsia="zh-CN"/>
+        </w:rPr>
+      </w:pPr>
+      <w:r>
+        <w:rPr>
+          <w:rFonts w:hint="eastAsia"/>
+          <w:lang w:val="en-US" w:eastAsia="zh-CN"/>
+        </w:rPr>
+        <w:t>②Linux端安装MySQL --&gt;需要编译驱动 已采取该方式（后续改成第一种 ）</w:t>
+      </w:r>
+    </w:p>
+    <w:p>
+      <w:pPr>
+        <w:pStyle w:val="2"/>
+        <w:ind w:firstLine="500" w:firstLineChars="0"/>
+        <w:rPr>
+          <w:rFonts w:hint="eastAsia"/>
+          <w:lang w:val="en-US" w:eastAsia="zh-CN"/>
+        </w:rPr>
+      </w:pPr>
+      <w:r>
+        <w:rPr>
+          <w:rFonts w:hint="eastAsia"/>
+          <w:lang w:val="en-US" w:eastAsia="zh-CN"/>
+        </w:rPr>
+        <w:t>③自己继承了的sqllite 不好用</w:t>
+      </w:r>
+    </w:p>
+    <w:p>
+      <w:pPr>
+        <w:pStyle w:val="2"/>
+        <w:ind w:firstLine="500" w:firstLineChars="0"/>
+        <w:rPr>
+          <w:rFonts w:hint="eastAsia"/>
+          <w:lang w:val="en-US" w:eastAsia="zh-CN"/>
+        </w:rPr>
+      </w:pPr>
+    </w:p>
+    <w:p>
+      <w:pPr>
+        <w:pStyle w:val="2"/>
+        <w:ind w:firstLine="500" w:firstLineChars="0"/>
+        <w:rPr>
+          <w:rFonts w:hint="eastAsia"/>
+          <w:lang w:val="en-US" w:eastAsia="zh-CN"/>
+        </w:rPr>
+      </w:pPr>
+      <w:r>
+        <w:rPr>
+          <w:rFonts w:hint="eastAsia"/>
+          <w:lang w:val="en-US" w:eastAsia="zh-CN"/>
+        </w:rPr>
+        <w:t>最终采取②</w:t>
+      </w:r>
+    </w:p>
+    <w:p>
+      <w:pPr>
+        <w:pStyle w:val="2"/>
+        <w:ind w:firstLine="500" w:firstLineChars="0"/>
+        <w:rPr>
+          <w:rFonts w:hint="eastAsia"/>
+          <w:lang w:val="en-US" w:eastAsia="zh-CN"/>
+        </w:rPr>
+      </w:pPr>
+      <w:r>
+        <w:rPr>
+          <w:rFonts w:hint="eastAsia"/>
+          <w:lang w:val="en-US" w:eastAsia="zh-CN"/>
+        </w:rPr>
+        <w:t>对于②，由于qt本身不带数据库相关的文件，所以需要自己编译链接。感觉还是比较麻烦。先下载源码，再对mysql的驱动进行编译，编译生成的debug和dll放在编译器下这样子可以实现数据库和qt的连接</w:t>
+      </w:r>
+    </w:p>
+    <w:p>
+      <w:pPr>
+        <w:pStyle w:val="2"/>
+        <w:ind w:firstLine="500" w:firstLineChars="0"/>
+        <w:rPr>
+          <w:rFonts w:hint="eastAsia"/>
+          <w:lang w:val="en-US" w:eastAsia="zh-CN"/>
+        </w:rPr>
+      </w:pPr>
+    </w:p>
+    <w:p>
+      <w:pPr>
+        <w:pStyle w:val="2"/>
+        <w:ind w:firstLine="500" w:firstLineChars="0"/>
+        <w:rPr>
+          <w:rFonts w:hint="eastAsia"/>
+          <w:lang w:val="en-US" w:eastAsia="zh-CN"/>
+        </w:rPr>
+      </w:pPr>
+      <w:r>
+        <w:rPr>
+          <w:rFonts w:hint="eastAsia"/>
+          <w:lang w:val="en-US" w:eastAsia="zh-CN"/>
+        </w:rPr>
+        <w:t>2 实现qt对数据库的curd（c加加与mysql的交互）</w:t>
+      </w:r>
+    </w:p>
+    <w:p>
+      <w:pPr>
+        <w:pStyle w:val="2"/>
+        <w:ind w:firstLine="500" w:firstLineChars="0"/>
+        <w:rPr>
+          <w:rFonts w:hint="eastAsia"/>
+          <w:lang w:val="en-US" w:eastAsia="zh-CN"/>
+        </w:rPr>
+      </w:pPr>
+      <w:r>
+        <w:rPr>
+          <w:rFonts w:hint="eastAsia"/>
+          <w:lang w:val="en-US" w:eastAsia="zh-CN"/>
+        </w:rPr>
+        <w:t>测试mysql与qml的互相作用，已测试成功。</w:t>
+      </w:r>
+    </w:p>
+    <w:p>
+      <w:pPr>
+        <w:pStyle w:val="2"/>
+        <w:ind w:firstLine="500" w:firstLineChars="0"/>
+        <w:rPr>
+          <w:rFonts w:hint="eastAsia"/>
+          <w:lang w:val="en-US" w:eastAsia="zh-CN"/>
+        </w:rPr>
+      </w:pPr>
+      <w:r>
+        <w:rPr>
+          <w:rFonts w:hint="eastAsia"/>
+          <w:lang w:val="en-US" w:eastAsia="zh-CN"/>
+        </w:rPr>
+        <w:t>注册到main.cpp中，在mysq.h和mysql.cpp中写出curd的逻辑，并且显示出来。</w:t>
+      </w:r>
+    </w:p>
+    <w:p>
+      <w:pPr>
+        <w:pStyle w:val="2"/>
+        <w:ind w:firstLine="500" w:firstLineChars="0"/>
+        <w:rPr>
+          <w:rFonts w:hint="eastAsia"/>
+          <w:lang w:val="en-US" w:eastAsia="zh-CN"/>
+        </w:rPr>
+      </w:pPr>
+    </w:p>
+    <w:p>
+      <w:pPr>
+        <w:pStyle w:val="2"/>
+        <w:ind w:firstLine="500" w:firstLineChars="0"/>
+        <w:rPr>
+          <w:rFonts w:hint="eastAsia"/>
+          <w:lang w:val="en-US" w:eastAsia="zh-CN"/>
+        </w:rPr>
+      </w:pPr>
+      <w:r>
+        <w:rPr>
+          <w:rFonts w:hint="eastAsia"/>
+          <w:lang w:val="en-US" w:eastAsia="zh-CN"/>
+        </w:rPr>
+        <w:t xml:space="preserve">3 将功能集合在一起 </w:t>
+      </w:r>
+    </w:p>
+    <w:p>
+      <w:pPr>
+        <w:pStyle w:val="2"/>
+        <w:ind w:firstLine="500" w:firstLineChars="0"/>
+        <w:rPr>
+          <w:rFonts w:hint="eastAsia"/>
+          <w:lang w:val="en-US" w:eastAsia="zh-CN"/>
+        </w:rPr>
+      </w:pPr>
+      <w:r>
+        <w:rPr>
+          <w:rFonts w:hint="eastAsia"/>
+          <w:lang w:val="en-US" w:eastAsia="zh-CN"/>
+        </w:rPr>
+        <w:t>功能：如果点击发送弹幕的按钮，就实现了一条弹幕的发送</w:t>
+      </w:r>
+    </w:p>
+    <w:p>
+      <w:pPr>
+        <w:pStyle w:val="2"/>
+        <w:ind w:firstLine="500" w:firstLineChars="0"/>
+        <w:rPr>
+          <w:rFonts w:hint="eastAsia"/>
+          <w:lang w:val="en-US" w:eastAsia="zh-CN"/>
+        </w:rPr>
+      </w:pPr>
+      <w:r>
+        <w:rPr>
+          <w:rFonts w:hint="eastAsia"/>
+          <w:lang w:val="en-US" w:eastAsia="zh-CN"/>
+        </w:rPr>
+        <w:t>在数据库中建立一个库，保存对应的视屏弹幕信息。（用数据库也是为了后续增添登陆功能）</w:t>
+      </w:r>
+    </w:p>
+    <w:p>
+      <w:pPr>
+        <w:pStyle w:val="2"/>
+        <w:ind w:firstLine="500" w:firstLineChars="0"/>
+        <w:rPr>
+          <w:rFonts w:hint="eastAsia"/>
+          <w:lang w:val="en-US" w:eastAsia="zh-CN"/>
+        </w:rPr>
+      </w:pPr>
+      <w:r>
+        <w:rPr>
+          <w:rFonts w:hint="eastAsia"/>
+          <w:lang w:val="en-US" w:eastAsia="zh-CN"/>
+        </w:rPr>
+        <w:t>每一个视屏文件对应的弹幕信息保存在一张表里面。</w:t>
+      </w:r>
+    </w:p>
+    <w:p>
+      <w:pPr>
+        <w:pStyle w:val="2"/>
+        <w:ind w:firstLine="500" w:firstLineChars="0"/>
+        <w:rPr>
+          <w:rFonts w:hint="eastAsia"/>
+          <w:lang w:val="en-US" w:eastAsia="zh-CN"/>
+        </w:rPr>
+      </w:pPr>
+      <w:r>
+        <w:rPr>
+          <w:rFonts w:hint="eastAsia"/>
+          <w:lang w:val="en-US" w:eastAsia="zh-CN"/>
+        </w:rPr>
+        <w:t>对于这个表的字段</w:t>
+      </w:r>
+    </w:p>
+    <w:p>
+      <w:pPr>
+        <w:pStyle w:val="2"/>
+        <w:ind w:firstLine="500" w:firstLineChars="0"/>
+        <w:rPr>
+          <w:rFonts w:hint="eastAsia"/>
+          <w:lang w:val="en-US" w:eastAsia="zh-CN"/>
+        </w:rPr>
+      </w:pPr>
+      <w:r>
+        <w:rPr>
+          <w:rFonts w:hint="eastAsia"/>
+          <w:lang w:val="en-US" w:eastAsia="zh-CN"/>
+        </w:rPr>
+        <w:t>name 对应的谁操作的 varchar（10）</w:t>
+      </w:r>
+    </w:p>
+    <w:p>
+      <w:pPr>
+        <w:pStyle w:val="2"/>
+        <w:ind w:firstLine="500" w:firstLineChars="0"/>
+        <w:rPr>
+          <w:rFonts w:hint="eastAsia"/>
+          <w:lang w:val="en-US" w:eastAsia="zh-CN"/>
+        </w:rPr>
+      </w:pPr>
+      <w:r>
+        <w:rPr>
+          <w:rFonts w:hint="eastAsia"/>
+          <w:lang w:val="en-US" w:eastAsia="zh-CN"/>
+        </w:rPr>
+        <w:t>context 长文本</w:t>
+      </w:r>
+    </w:p>
+    <w:p>
+      <w:pPr>
+        <w:pStyle w:val="2"/>
+        <w:ind w:firstLine="500" w:firstLineChars="0"/>
+        <w:rPr>
+          <w:rFonts w:hint="eastAsia"/>
+          <w:lang w:val="en-US" w:eastAsia="zh-CN"/>
+        </w:rPr>
+      </w:pPr>
+      <w:r>
+        <w:rPr>
+          <w:rFonts w:hint="eastAsia"/>
+          <w:lang w:val="en-US" w:eastAsia="zh-CN"/>
+        </w:rPr>
+        <w:t>timestamp 时间戳，在视屏对应的位置进行显示。</w:t>
+      </w:r>
+    </w:p>
+    <w:p>
+      <w:pPr>
+        <w:pStyle w:val="2"/>
+        <w:ind w:firstLine="500" w:firstLineChars="0"/>
+        <w:rPr>
+          <w:rFonts w:hint="eastAsia"/>
+          <w:lang w:val="en-US" w:eastAsia="zh-CN"/>
+        </w:rPr>
+      </w:pPr>
+      <w:r>
+        <w:rPr>
+          <w:rFonts w:hint="eastAsia"/>
+          <w:lang w:val="en-US" w:eastAsia="zh-CN"/>
+        </w:rPr>
+        <w:t>插入的时候，会自动记录时间戳和内容，获取时间戳的顺序和弹幕的实现逻辑一样。</w:t>
+      </w:r>
+    </w:p>
+    <w:p>
+      <w:pPr>
+        <w:pStyle w:val="2"/>
+        <w:ind w:firstLine="500" w:firstLineChars="0"/>
+        <w:rPr>
+          <w:rFonts w:hint="eastAsia"/>
+          <w:lang w:val="en-US" w:eastAsia="zh-CN"/>
+        </w:rPr>
+      </w:pPr>
+      <w:r>
+        <w:rPr>
+          <w:rFonts w:hint="eastAsia"/>
+          <w:lang w:val="en-US" w:eastAsia="zh-CN"/>
+        </w:rPr>
+        <w:t>要进行事务管理，防止脏读和幻读以及不可重复读。</w:t>
+      </w:r>
+    </w:p>
+    <w:p>
+      <w:pPr>
+        <w:pStyle w:val="2"/>
+        <w:ind w:firstLine="500" w:firstLineChars="0"/>
+        <w:rPr>
+          <w:rFonts w:hint="eastAsia"/>
+          <w:lang w:val="en-US" w:eastAsia="zh-CN"/>
+        </w:rPr>
+      </w:pPr>
+      <w:r>
+        <w:rPr>
+          <w:rFonts w:hint="eastAsia"/>
+          <w:lang w:val="en-US" w:eastAsia="zh-CN"/>
+        </w:rPr>
+        <w:t>要建立索引？对时间戳建索引，提高效率。（后续删除了，因为时间戳生成是实时的,建立索引消耗蛮大的。）</w:t>
+      </w:r>
+    </w:p>
+    <w:p>
+      <w:pPr>
+        <w:pStyle w:val="2"/>
+        <w:ind w:firstLine="500" w:firstLineChars="0"/>
+        <w:rPr>
+          <w:rFonts w:hint="eastAsia"/>
+          <w:lang w:val="en-US" w:eastAsia="zh-CN"/>
+        </w:rPr>
+      </w:pPr>
+      <w:r>
+        <w:rPr>
+          <w:rFonts w:hint="eastAsia"/>
+          <w:lang w:val="en-US" w:eastAsia="zh-CN"/>
+        </w:rPr>
+        <w:t>要进行用户管理 （登陆？后期引入登录界面再拓展，先实现一个粗略的后端逻辑）</w:t>
+      </w:r>
+    </w:p>
+    <w:p>
+      <w:pPr>
+        <w:pStyle w:val="2"/>
+        <w:ind w:firstLine="500" w:firstLineChars="0"/>
+        <w:rPr>
+          <w:rFonts w:hint="eastAsia"/>
+          <w:lang w:val="en-US" w:eastAsia="zh-CN"/>
+        </w:rPr>
+      </w:pPr>
+      <w:r>
+        <w:rPr>
+          <w:rFonts w:hint="eastAsia"/>
+          <w:lang w:val="en-US" w:eastAsia="zh-CN"/>
+        </w:rPr>
+        <w:t>逻辑：</w:t>
+      </w:r>
+    </w:p>
+    <w:p>
+      <w:pPr>
+        <w:pStyle w:val="2"/>
+        <w:ind w:firstLine="500" w:firstLineChars="0"/>
+        <w:rPr>
+          <w:rFonts w:hint="eastAsia"/>
+          <w:lang w:val="en-US" w:eastAsia="zh-CN"/>
+        </w:rPr>
+      </w:pPr>
+      <w:r>
+        <w:rPr>
+          <w:rFonts w:hint="eastAsia"/>
+          <w:lang w:val="en-US" w:eastAsia="zh-CN"/>
+        </w:rPr>
+        <w:t>1qt和c加加数据互通</w:t>
+      </w:r>
+    </w:p>
+    <w:p>
+      <w:pPr>
+        <w:pStyle w:val="2"/>
+        <w:ind w:firstLine="500" w:firstLineChars="0"/>
+        <w:rPr>
+          <w:rFonts w:hint="eastAsia"/>
+          <w:lang w:val="en-US" w:eastAsia="zh-CN"/>
+        </w:rPr>
+      </w:pPr>
+      <w:r>
+        <w:rPr>
+          <w:rFonts w:hint="eastAsia"/>
+          <w:lang w:val="en-US" w:eastAsia="zh-CN"/>
+        </w:rPr>
+        <w:t>2点击文本框输入，点击发送或者按下空格的时候进行事件的检测，将文本框中的数据传送到c加加中，构造insert的记录，插入到数据库中。</w:t>
+      </w:r>
+    </w:p>
+    <w:p>
+      <w:pPr>
+        <w:pStyle w:val="2"/>
+        <w:ind w:firstLine="500" w:firstLineChars="0"/>
+        <w:rPr>
+          <w:rFonts w:hint="eastAsia"/>
+          <w:lang w:val="en-US" w:eastAsia="zh-CN"/>
+        </w:rPr>
+      </w:pPr>
+      <w:r>
+        <w:rPr>
+          <w:rFonts w:hint="eastAsia"/>
+          <w:lang w:val="en-US" w:eastAsia="zh-CN"/>
+        </w:rPr>
+        <w:t>3显示一直在检测是否有当前的内容，对于这种直接输入发送的，就直接从数据库中取出来并且显示到屏幕上 。</w:t>
+      </w:r>
+    </w:p>
+    <w:p>
+      <w:pPr>
+        <w:pStyle w:val="2"/>
+        <w:ind w:firstLine="500" w:firstLineChars="0"/>
+        <w:rPr>
+          <w:rFonts w:hint="eastAsia"/>
+          <w:lang w:val="en-US" w:eastAsia="zh-CN"/>
+        </w:rPr>
+      </w:pPr>
+      <w:r>
+        <w:rPr>
+          <w:rFonts w:hint="eastAsia"/>
+          <w:lang w:val="en-US" w:eastAsia="zh-CN"/>
+        </w:rPr>
+        <w:t>显示的时候构造qstiringlist，利用index输出 方便下一次继续插入。</w:t>
+      </w:r>
+    </w:p>
+    <w:p>
+      <w:pPr>
+        <w:pStyle w:val="2"/>
+        <w:ind w:firstLine="500" w:firstLineChars="0"/>
+        <w:rPr>
+          <w:rFonts w:hint="eastAsia"/>
+          <w:lang w:val="en-US" w:eastAsia="zh-CN"/>
+        </w:rPr>
+      </w:pPr>
+      <w:r>
+        <w:rPr>
+          <w:rFonts w:hint="eastAsia"/>
+          <w:lang w:val="en-US" w:eastAsia="zh-CN"/>
+        </w:rPr>
+        <w:t>但是后续由于无法将数据库的结果qstringlist返回构建字符串，并且构建了字符串也无法实时传回数据库。这样的思路就被抛弃了。改用xml文件。</w:t>
+      </w:r>
+    </w:p>
+    <w:p>
+      <w:pPr>
+        <w:pStyle w:val="2"/>
+        <w:ind w:firstLine="500" w:firstLineChars="0"/>
+        <w:rPr>
+          <w:rFonts w:hint="eastAsia"/>
+          <w:lang w:val="en-US" w:eastAsia="zh-CN"/>
+        </w:rPr>
+      </w:pPr>
+    </w:p>
+    <w:p>
+      <w:pPr>
+        <w:pStyle w:val="2"/>
+        <w:ind w:firstLine="500" w:firstLineChars="0"/>
+        <w:rPr>
+          <w:rFonts w:hint="eastAsia"/>
+          <w:lang w:val="en-US" w:eastAsia="zh-CN"/>
+        </w:rPr>
+      </w:pPr>
+      <w:r>
+        <w:rPr>
+          <w:rFonts w:hint="eastAsia"/>
+          <w:lang w:val="en-US" w:eastAsia="zh-CN"/>
+        </w:rPr>
+        <w:t>实时弹幕</w:t>
+      </w:r>
+    </w:p>
+    <w:p>
+      <w:pPr>
+        <w:pStyle w:val="2"/>
+        <w:ind w:firstLine="500" w:firstLineChars="0"/>
+        <w:rPr>
+          <w:rFonts w:hint="eastAsia"/>
+          <w:lang w:val="en-US" w:eastAsia="zh-CN"/>
+        </w:rPr>
+      </w:pPr>
+      <w:r>
+        <w:rPr>
+          <w:rFonts w:hint="eastAsia"/>
+          <w:lang w:val="en-US" w:eastAsia="zh-CN"/>
+        </w:rPr>
+        <w:t>逻辑：这些数据都是要在后台的数据库中存储起来的</w:t>
+      </w:r>
+    </w:p>
+    <w:p>
+      <w:pPr>
+        <w:pStyle w:val="2"/>
+        <w:ind w:firstLine="500" w:firstLineChars="0"/>
+        <w:rPr>
+          <w:rFonts w:hint="eastAsia"/>
+          <w:lang w:val="en-US" w:eastAsia="zh-CN"/>
+        </w:rPr>
+      </w:pPr>
+      <w:r>
+        <w:rPr>
+          <w:rFonts w:hint="eastAsia"/>
+          <w:lang w:val="en-US" w:eastAsia="zh-CN"/>
+        </w:rPr>
+        <w:t>之后如果想根据视屏播放的视屏祯所处的位置来获取一段时间范围内的数据并且显示 （上限一次100条吧）</w:t>
+      </w:r>
+    </w:p>
+    <w:p>
+      <w:pPr>
+        <w:pStyle w:val="2"/>
+        <w:ind w:firstLine="500" w:firstLineChars="0"/>
+        <w:rPr>
+          <w:rFonts w:hint="eastAsia"/>
+          <w:lang w:val="en-US" w:eastAsia="zh-CN"/>
+        </w:rPr>
+      </w:pPr>
+      <w:r>
+        <w:rPr>
+          <w:rFonts w:hint="eastAsia"/>
+          <w:lang w:val="en-US" w:eastAsia="zh-CN"/>
+        </w:rPr>
+        <w:t>状态的检测是实时的</w:t>
+      </w:r>
+    </w:p>
+    <w:p>
+      <w:pPr>
+        <w:pStyle w:val="2"/>
+        <w:ind w:firstLine="500" w:firstLineChars="0"/>
+        <w:rPr>
+          <w:rFonts w:hint="eastAsia"/>
+          <w:lang w:val="en-US" w:eastAsia="zh-CN"/>
+        </w:rPr>
+      </w:pPr>
+      <w:r>
+        <w:rPr>
+          <w:rFonts w:hint="eastAsia"/>
+          <w:lang w:val="en-US" w:eastAsia="zh-CN"/>
+        </w:rPr>
+        <w:t>后来这样子做的话感觉不太好，用xml文件比较好实现。组员写了形成xml的方法。我进行读取文件并且构建字符串显示。但是时间问题以及组员形成xml文件格式有点问题，这个暂时没有实现。就只有显示弹幕的效果。数据来源并没有处理好。</w:t>
+      </w:r>
+    </w:p>
+    <w:p>
+      <w:pPr>
+        <w:pStyle w:val="2"/>
+        <w:rPr>
+          <w:rFonts w:hint="eastAsia"/>
+          <w:lang w:val="en-US" w:eastAsia="zh-CN"/>
+        </w:rPr>
+      </w:pPr>
+      <w:r>
+        <w:rPr>
+          <w:rFonts w:hint="eastAsia"/>
+          <w:lang w:val="en-US" w:eastAsia="zh-CN"/>
+        </w:rPr>
+        <w:t>李昕航：</w:t>
+      </w:r>
+    </w:p>
+    <w:p>
+      <w:pPr>
+        <w:pStyle w:val="2"/>
+        <w:numPr>
+          <w:ilvl w:val="0"/>
+          <w:numId w:val="1"/>
+        </w:numPr>
+        <w:ind w:left="-290" w:leftChars="0" w:firstLine="500" w:firstLineChars="0"/>
+        <w:rPr>
+          <w:rFonts w:hint="eastAsia"/>
+          <w:lang w:val="en-US" w:eastAsia="zh-CN"/>
+        </w:rPr>
+      </w:pPr>
+      <w:r>
+        <w:rPr>
+          <w:rFonts w:hint="eastAsia"/>
+          <w:lang w:val="en-US" w:eastAsia="zh-CN"/>
+        </w:rPr>
+        <w:t>PlayListModel和RecentFilesModel的思路（前期准备，不包括缩略图和字幕部分）：</w:t>
+      </w:r>
+    </w:p>
+    <w:p>
+      <w:pPr>
+        <w:pStyle w:val="2"/>
+        <w:numPr>
+          <w:numId w:val="0"/>
+        </w:numPr>
+        <w:ind w:left="210" w:leftChars="0"/>
+        <w:rPr>
+          <w:rFonts w:hint="eastAsia"/>
+          <w:lang w:val="en-US" w:eastAsia="zh-CN"/>
+        </w:rPr>
+      </w:pPr>
+    </w:p>
+    <w:p>
+      <w:pPr>
+        <w:pStyle w:val="2"/>
+        <w:numPr>
+          <w:numId w:val="0"/>
+        </w:numPr>
+        <w:ind w:left="210" w:leftChars="0"/>
+        <w:rPr>
+          <w:rFonts w:hint="eastAsia"/>
+          <w:lang w:val="en-US" w:eastAsia="zh-CN"/>
+        </w:rPr>
+      </w:pPr>
+      <w:r>
+        <w:rPr>
+          <w:rFonts w:hint="eastAsia"/>
+          <w:lang w:val="en-US" w:eastAsia="zh-CN"/>
+        </w:rPr>
+        <w:t xml:space="preserve">  </w:t>
+      </w:r>
+      <w:r>
+        <w:rPr>
+          <w:rFonts w:hint="default"/>
+          <w:lang w:val="en-US" w:eastAsia="zh-CN"/>
+        </w:rPr>
+        <w:t xml:space="preserve">PlayListModel </w:t>
+      </w:r>
+      <w:r>
+        <w:rPr>
+          <w:rFonts w:hint="eastAsia"/>
+          <w:lang w:val="en-US" w:eastAsia="zh-CN"/>
+        </w:rPr>
+        <w:t>与</w:t>
+      </w:r>
+      <w:r>
+        <w:rPr>
+          <w:rFonts w:hint="default"/>
+          <w:lang w:val="en-US" w:eastAsia="zh-CN"/>
+        </w:rPr>
+        <w:t>RecentFilesModel</w:t>
+      </w:r>
+      <w:r>
+        <w:rPr>
+          <w:rFonts w:hint="eastAsia"/>
+          <w:lang w:val="en-US" w:eastAsia="zh-CN"/>
+        </w:rPr>
+        <w:t>的结构大体相似，我主要介绍Play</w:t>
+      </w:r>
+      <w:r>
+        <w:rPr>
+          <w:rFonts w:hint="default"/>
+          <w:lang w:val="en-US" w:eastAsia="zh-CN"/>
+        </w:rPr>
+        <w:t>LisyView</w:t>
+      </w:r>
+      <w:r>
+        <w:rPr>
+          <w:rFonts w:hint="eastAsia"/>
+          <w:lang w:val="en-US" w:eastAsia="zh-CN"/>
+        </w:rPr>
+        <w:t xml:space="preserve"> 和 最近打开文件是如何被记录下来的。</w:t>
+      </w:r>
+    </w:p>
+    <w:p>
+      <w:pPr>
+        <w:pStyle w:val="2"/>
+        <w:numPr>
+          <w:numId w:val="0"/>
+        </w:numPr>
+        <w:ind w:left="210" w:leftChars="0"/>
+        <w:rPr>
+          <w:rFonts w:hint="eastAsia"/>
+          <w:lang w:val="en-US" w:eastAsia="zh-CN"/>
+        </w:rPr>
+      </w:pPr>
+    </w:p>
+    <w:p>
+      <w:pPr>
+        <w:pStyle w:val="2"/>
+        <w:numPr>
+          <w:numId w:val="0"/>
+        </w:numPr>
+        <w:ind w:left="210" w:leftChars="0"/>
+        <w:rPr>
+          <w:rFonts w:hint="eastAsia"/>
+          <w:lang w:val="en-US" w:eastAsia="zh-CN"/>
+        </w:rPr>
+      </w:pPr>
+      <w:r>
+        <w:rPr>
+          <w:rFonts w:hint="eastAsia"/>
+          <w:lang w:val="en-US" w:eastAsia="zh-CN"/>
+        </w:rPr>
+        <w:t xml:space="preserve">  首先是 设定Item的内容，如果要实现打开一个文件，能索引同目录其他文件，就需要有文件的位置（P</w:t>
+      </w:r>
+      <w:r>
+        <w:rPr>
+          <w:rFonts w:hint="default"/>
+          <w:lang w:val="en-US" w:eastAsia="zh-CN"/>
+        </w:rPr>
+        <w:t>ath</w:t>
+      </w:r>
+      <w:r>
+        <w:rPr>
+          <w:rFonts w:hint="eastAsia"/>
+          <w:lang w:val="en-US" w:eastAsia="zh-CN"/>
+        </w:rPr>
+        <w:t>），所在目录</w:t>
+      </w:r>
+      <w:r>
+        <w:rPr>
+          <w:rFonts w:hint="default"/>
+          <w:lang w:val="en-US" w:eastAsia="zh-CN"/>
+        </w:rPr>
+        <w:t>(Folder),</w:t>
+      </w:r>
+      <w:r>
+        <w:rPr>
+          <w:rFonts w:hint="eastAsia"/>
+          <w:lang w:val="en-US" w:eastAsia="zh-CN"/>
+        </w:rPr>
+        <w:t>以及ListView所要展现的文件标题（Title），视频时长（Duration）。</w:t>
+      </w:r>
+    </w:p>
+    <w:p>
+      <w:pPr>
+        <w:pStyle w:val="2"/>
+        <w:numPr>
+          <w:numId w:val="0"/>
+        </w:numPr>
+        <w:ind w:left="210" w:leftChars="0"/>
+        <w:rPr>
+          <w:rFonts w:hint="eastAsia"/>
+          <w:lang w:val="en-US" w:eastAsia="zh-CN"/>
+        </w:rPr>
+      </w:pPr>
+      <w:r>
+        <w:rPr>
+          <w:rFonts w:hint="eastAsia"/>
+          <w:lang w:val="en-US" w:eastAsia="zh-CN"/>
+        </w:rPr>
+        <w:t xml:space="preserve">  前面三个，应该使用QFileInfo去获取文件的绝对位置，和目录，标题。</w:t>
+      </w:r>
+    </w:p>
+    <w:p>
+      <w:pPr>
+        <w:pStyle w:val="2"/>
+        <w:numPr>
+          <w:numId w:val="0"/>
+        </w:numPr>
+        <w:ind w:left="210" w:leftChars="0"/>
+        <w:rPr>
+          <w:rFonts w:hint="eastAsia"/>
+          <w:lang w:val="en-US" w:eastAsia="zh-CN"/>
+        </w:rPr>
+      </w:pPr>
+      <w:r>
+        <w:rPr>
+          <w:rFonts w:hint="eastAsia"/>
+          <w:lang w:val="en-US" w:eastAsia="zh-CN"/>
+        </w:rPr>
+        <w:t xml:space="preserve">  视频时长我本来之前用的MediaInfo的库，但是很繁琐，需要将QString与wstring来回切换以及也需要外部依赖，虽然实现了但是效果不是很满意，后来我直接使用Qt自带的MediaPlayer类去获取时间，但是这个也有一些问题（如：介绍视频所说的MediaPlayer无法兼容有些视频的格式，无法获取时间）。</w:t>
+      </w:r>
+    </w:p>
+    <w:p>
+      <w:pPr>
+        <w:pStyle w:val="2"/>
+        <w:numPr>
+          <w:numId w:val="0"/>
+        </w:numPr>
+        <w:ind w:left="210" w:leftChars="0"/>
+        <w:rPr>
+          <w:rFonts w:hint="eastAsia"/>
+          <w:lang w:val="en-US" w:eastAsia="zh-CN"/>
+        </w:rPr>
+      </w:pPr>
+    </w:p>
+    <w:p>
+      <w:pPr>
+        <w:pStyle w:val="2"/>
+        <w:numPr>
+          <w:numId w:val="0"/>
+        </w:numPr>
+        <w:ind w:left="210" w:leftChars="0"/>
+        <w:rPr>
+          <w:rFonts w:hint="eastAsia"/>
+          <w:lang w:val="en-US" w:eastAsia="zh-CN"/>
+        </w:rPr>
+      </w:pPr>
+      <w:r>
+        <w:rPr>
+          <w:rFonts w:hint="eastAsia"/>
+          <w:lang w:val="en-US" w:eastAsia="zh-CN"/>
+        </w:rPr>
+        <w:t xml:space="preserve">  然后就是继承QAbstractListModel的PlayListModel如何去完成需求。</w:t>
+      </w:r>
+    </w:p>
+    <w:p>
+      <w:pPr>
+        <w:pStyle w:val="2"/>
+        <w:numPr>
+          <w:numId w:val="0"/>
+        </w:numPr>
+        <w:ind w:left="210" w:leftChars="100" w:firstLine="210" w:firstLineChars="100"/>
+        <w:rPr>
+          <w:rFonts w:hint="eastAsia"/>
+          <w:lang w:val="en-US" w:eastAsia="zh-CN"/>
+        </w:rPr>
+      </w:pPr>
+      <w:r>
+        <w:rPr>
+          <w:rFonts w:hint="eastAsia"/>
+          <w:lang w:val="en-US" w:eastAsia="zh-CN"/>
+        </w:rPr>
+        <w:t>Model的需求有几点，一个是能打开文件可以选定对应的模式单个打开（appendItem）以及索引兄弟（</w:t>
+      </w:r>
+      <w:r>
+        <w:rPr>
+          <w:rFonts w:hint="default"/>
+          <w:lang w:val="en-US" w:eastAsia="zh-CN"/>
+        </w:rPr>
+        <w:t>g</w:t>
+      </w:r>
+      <w:r>
+        <w:rPr>
+          <w:rFonts w:hint="eastAsia"/>
+          <w:lang w:val="en-US" w:eastAsia="zh-CN"/>
+        </w:rPr>
+        <w:t>et</w:t>
+      </w:r>
+      <w:r>
+        <w:rPr>
+          <w:rFonts w:hint="default"/>
+          <w:lang w:val="en-US" w:eastAsia="zh-CN"/>
+        </w:rPr>
+        <w:t>SiblingItem</w:t>
+      </w:r>
+      <w:r>
+        <w:rPr>
+          <w:rFonts w:hint="eastAsia"/>
+          <w:lang w:val="en-US" w:eastAsia="zh-CN"/>
+        </w:rPr>
+        <w:t>），然后是模式的切换bool，（最后由于qml设置界面没有完成，我就设置了默认索引兄弟，没有提供切换的选择）</w:t>
+      </w:r>
+    </w:p>
+    <w:p>
+      <w:pPr>
+        <w:pStyle w:val="2"/>
+        <w:numPr>
+          <w:numId w:val="0"/>
+        </w:numPr>
+        <w:ind w:left="210" w:leftChars="100" w:firstLine="210" w:firstLineChars="100"/>
+        <w:rPr>
+          <w:rFonts w:hint="eastAsia"/>
+          <w:lang w:val="en-US" w:eastAsia="zh-CN"/>
+        </w:rPr>
+      </w:pPr>
+    </w:p>
+    <w:p>
+      <w:pPr>
+        <w:pStyle w:val="2"/>
+        <w:numPr>
+          <w:numId w:val="0"/>
+        </w:numPr>
+        <w:ind w:left="210" w:hanging="210" w:hangingChars="100"/>
+        <w:rPr>
+          <w:rFonts w:hint="eastAsia"/>
+          <w:lang w:val="en-US" w:eastAsia="zh-CN"/>
+        </w:rPr>
+      </w:pPr>
+      <w:r>
+        <w:rPr>
+          <w:rFonts w:hint="eastAsia"/>
+          <w:lang w:val="en-US" w:eastAsia="zh-CN"/>
+        </w:rPr>
+        <w:t xml:space="preserve">    如何索引兄弟，首先确认打开的文件存在，然后使用迭代器QDir</w:t>
+      </w:r>
+      <w:r>
+        <w:rPr>
+          <w:rFonts w:hint="default"/>
+          <w:lang w:val="en-US" w:eastAsia="zh-CN"/>
+        </w:rPr>
+        <w:t>Iterator</w:t>
+      </w:r>
+      <w:r>
+        <w:rPr>
+          <w:rFonts w:hint="eastAsia"/>
+          <w:lang w:val="en-US" w:eastAsia="zh-CN"/>
+        </w:rPr>
+        <w:t>去历遍文件，</w:t>
+      </w:r>
+    </w:p>
+    <w:p>
+      <w:pPr>
+        <w:pStyle w:val="2"/>
+        <w:numPr>
+          <w:numId w:val="0"/>
+        </w:numPr>
+        <w:ind w:left="210" w:hanging="210" w:hangingChars="100"/>
+        <w:rPr>
+          <w:rFonts w:hint="default"/>
+          <w:lang w:val="en-US" w:eastAsia="zh-CN"/>
+        </w:rPr>
+      </w:pPr>
+      <w:r>
+        <w:rPr>
+          <w:rFonts w:hint="eastAsia"/>
+          <w:lang w:val="en-US" w:eastAsia="zh-CN"/>
+        </w:rPr>
+        <w:t xml:space="preserve">  如果文件为视频文件（通过mimeType进行确认为</w:t>
+      </w:r>
+      <w:r>
+        <w:rPr>
+          <w:rFonts w:hint="default"/>
+          <w:lang w:val="en-US" w:eastAsia="zh-CN"/>
+        </w:rPr>
+        <w:t>”video/”</w:t>
+      </w:r>
+      <w:r>
+        <w:rPr>
+          <w:rFonts w:hint="eastAsia"/>
+          <w:lang w:val="en-US" w:eastAsia="zh-CN"/>
+        </w:rPr>
+        <w:t>）</w:t>
+      </w:r>
+      <w:r>
+        <w:rPr>
+          <w:rFonts w:hint="default"/>
+          <w:lang w:val="en-US" w:eastAsia="zh-CN"/>
+        </w:rPr>
+        <w:t>,</w:t>
+      </w:r>
+      <w:r>
+        <w:rPr>
+          <w:rFonts w:hint="eastAsia"/>
+          <w:lang w:val="en-US" w:eastAsia="zh-CN"/>
+        </w:rPr>
+        <w:t>则添加到StringList。历遍完成后，进行排序，添加到Item中。函数名 getSiblingItem</w:t>
+      </w:r>
+      <w:r>
+        <w:rPr>
+          <w:rFonts w:hint="default"/>
+          <w:lang w:val="en-US" w:eastAsia="zh-CN"/>
+        </w:rPr>
+        <w:t>()</w:t>
+      </w:r>
+    </w:p>
+    <w:p>
+      <w:pPr>
+        <w:pStyle w:val="2"/>
+        <w:numPr>
+          <w:numId w:val="0"/>
+        </w:numPr>
+        <w:ind w:left="210" w:hanging="210" w:hangingChars="100"/>
+        <w:rPr>
+          <w:rFonts w:hint="eastAsia"/>
+          <w:lang w:val="en-US" w:eastAsia="zh-CN"/>
+        </w:rPr>
+      </w:pPr>
+      <w:r>
+        <w:rPr>
+          <w:rFonts w:hint="eastAsia"/>
+          <w:lang w:val="en-US" w:eastAsia="zh-CN"/>
+        </w:rPr>
+        <w:t xml:space="preserve">  </w:t>
+      </w:r>
+    </w:p>
+    <w:p>
+      <w:pPr>
+        <w:pStyle w:val="2"/>
+        <w:numPr>
+          <w:numId w:val="0"/>
+        </w:numPr>
+        <w:ind w:left="210" w:hanging="210" w:hangingChars="100"/>
+        <w:rPr>
+          <w:rFonts w:hint="default"/>
+          <w:lang w:val="en-US" w:eastAsia="zh-CN"/>
+        </w:rPr>
+      </w:pPr>
+      <w:r>
+        <w:rPr>
+          <w:rFonts w:hint="eastAsia"/>
+          <w:lang w:val="en-US" w:eastAsia="zh-CN"/>
+        </w:rPr>
+        <w:t xml:space="preserve">    添加单个文件类似，打开文件可以根据bool进行两者的切换，同时添加单个文件的方法可以在索引兄弟之后进行使用，继续添加在ListItem中</w:t>
+      </w:r>
+      <w:r>
+        <w:rPr>
+          <w:rFonts w:hint="default"/>
+          <w:lang w:val="en-US" w:eastAsia="zh-CN"/>
+        </w:rPr>
+        <w:t>(</w:t>
+      </w:r>
+      <w:r>
+        <w:rPr>
+          <w:rFonts w:hint="eastAsia"/>
+          <w:lang w:val="en-US" w:eastAsia="zh-CN"/>
+        </w:rPr>
+        <w:t>图形化界面中未展现</w:t>
+      </w:r>
+      <w:r>
+        <w:rPr>
+          <w:rFonts w:hint="default"/>
+          <w:lang w:val="en-US" w:eastAsia="zh-CN"/>
+        </w:rPr>
+        <w:t>)</w:t>
+      </w:r>
+    </w:p>
+    <w:p>
+      <w:pPr>
+        <w:pStyle w:val="2"/>
+        <w:numPr>
+          <w:numId w:val="0"/>
+        </w:numPr>
+        <w:ind w:left="210" w:hanging="210" w:hangingChars="100"/>
+        <w:rPr>
+          <w:rFonts w:hint="default"/>
+          <w:lang w:val="en-US" w:eastAsia="zh-CN"/>
+        </w:rPr>
+      </w:pPr>
+    </w:p>
+    <w:p>
+      <w:pPr>
+        <w:pStyle w:val="2"/>
+        <w:numPr>
+          <w:numId w:val="0"/>
+        </w:numPr>
+        <w:ind w:left="210" w:hanging="210" w:hangingChars="100"/>
+        <w:rPr>
+          <w:rFonts w:hint="default"/>
+          <w:lang w:val="en-US" w:eastAsia="zh-CN"/>
+        </w:rPr>
+      </w:pPr>
+      <w:r>
+        <w:rPr>
+          <w:rFonts w:hint="eastAsia"/>
+          <w:lang w:val="en-US" w:eastAsia="zh-CN"/>
+        </w:rPr>
+        <w:t xml:space="preserve">    RencentFile与其相似，多的一点是，利用QSetting进行存储最近打开过的文件，已有的不会被重复添加，打开之前的会将其提至最前。函数名updateRecent</w:t>
+      </w:r>
+      <w:r>
+        <w:rPr>
+          <w:rFonts w:hint="default"/>
+          <w:lang w:val="en-US" w:eastAsia="zh-CN"/>
+        </w:rPr>
+        <w:t>()</w:t>
+      </w:r>
+    </w:p>
+    <w:p>
+      <w:pPr>
+        <w:pStyle w:val="2"/>
+        <w:numPr>
+          <w:numId w:val="0"/>
+        </w:numPr>
+        <w:ind w:left="210" w:hanging="210" w:hangingChars="100"/>
+        <w:rPr>
+          <w:rFonts w:hint="default"/>
+          <w:lang w:val="en-US" w:eastAsia="zh-CN"/>
+        </w:rPr>
+      </w:pPr>
+    </w:p>
+    <w:p>
+      <w:pPr>
+        <w:pStyle w:val="2"/>
+        <w:numPr>
+          <w:numId w:val="0"/>
+        </w:numPr>
+        <w:rPr>
+          <w:rFonts w:hint="eastAsia"/>
+          <w:lang w:val="en-US" w:eastAsia="zh-CN"/>
+        </w:rPr>
+      </w:pPr>
+    </w:p>
+    <w:p>
+      <w:pPr>
+        <w:pStyle w:val="2"/>
+        <w:numPr>
+          <w:ilvl w:val="0"/>
+          <w:numId w:val="1"/>
+        </w:numPr>
+        <w:ind w:left="-290" w:leftChars="0" w:firstLine="500" w:firstLineChars="0"/>
+        <w:rPr>
+          <w:rFonts w:hint="default"/>
+          <w:lang w:val="en-US" w:eastAsia="zh-CN"/>
+        </w:rPr>
+      </w:pPr>
+      <w:r>
+        <w:rPr>
+          <w:rFonts w:hint="eastAsia"/>
+          <w:lang w:val="en-US" w:eastAsia="zh-CN"/>
+        </w:rPr>
+        <w:t>Srt字幕思路</w:t>
+      </w:r>
+    </w:p>
+    <w:p>
+      <w:pPr>
+        <w:pStyle w:val="2"/>
+        <w:numPr>
+          <w:numId w:val="0"/>
+        </w:numPr>
+        <w:ind w:left="210" w:leftChars="0"/>
+        <w:rPr>
+          <w:rFonts w:hint="default"/>
+          <w:lang w:val="en-US" w:eastAsia="zh-CN"/>
+        </w:rPr>
+      </w:pPr>
+    </w:p>
+    <w:p>
+      <w:pPr>
+        <w:pStyle w:val="2"/>
+        <w:numPr>
+          <w:numId w:val="0"/>
+        </w:numPr>
+        <w:ind w:left="210" w:leftChars="0"/>
+        <w:rPr>
+          <w:rFonts w:hint="eastAsia"/>
+          <w:lang w:val="en-US" w:eastAsia="zh-CN"/>
+        </w:rPr>
+      </w:pPr>
+      <w:r>
+        <w:rPr>
+          <w:rFonts w:hint="eastAsia"/>
+          <w:lang w:val="en-US" w:eastAsia="zh-CN"/>
+        </w:rPr>
+        <w:t xml:space="preserve">  字幕的思路本来是使用qml中MediaPlayer自带的播放机器，但是效果很差，卡顿，识别不完全。</w:t>
+      </w:r>
+    </w:p>
+    <w:p>
+      <w:pPr>
+        <w:pStyle w:val="2"/>
+        <w:numPr>
+          <w:numId w:val="0"/>
+        </w:numPr>
+        <w:ind w:left="210" w:leftChars="0"/>
+        <w:rPr>
+          <w:rFonts w:hint="default"/>
+          <w:lang w:val="en-US" w:eastAsia="zh-CN"/>
+        </w:rPr>
+      </w:pPr>
+      <w:r>
+        <w:rPr>
+          <w:rFonts w:hint="eastAsia"/>
+          <w:lang w:val="en-US" w:eastAsia="zh-CN"/>
+        </w:rPr>
+        <w:t xml:space="preserve">  后来我搜索字幕的解析，他可以将字幕分段提取出来，存储到类中，可以随着播放视频的时间，有对应时间段的字幕，在qml上就可以获取字幕text,并且通过Text展现出来，通过对qml text的设置可以进行移动（实现了被动移动）对应文件srt</w:t>
+      </w:r>
+      <w:r>
+        <w:rPr>
+          <w:rFonts w:hint="default"/>
+          <w:lang w:val="en-US" w:eastAsia="zh-CN"/>
+        </w:rPr>
+        <w:t>parser.h ,qsubtitleprovier.h/.cpp</w:t>
+      </w:r>
+    </w:p>
+    <w:p>
+      <w:pPr>
+        <w:pStyle w:val="2"/>
+        <w:numPr>
+          <w:numId w:val="0"/>
+        </w:numPr>
+        <w:ind w:left="210" w:leftChars="0"/>
+        <w:rPr>
+          <w:rFonts w:hint="eastAsia"/>
+          <w:lang w:val="en-US" w:eastAsia="zh-CN"/>
+        </w:rPr>
+      </w:pPr>
+      <w:r>
+        <w:rPr>
+          <w:rFonts w:hint="eastAsia"/>
+          <w:lang w:val="en-US" w:eastAsia="zh-CN"/>
+        </w:rPr>
+        <w:t xml:space="preserve">  但是只支持srt字幕。</w:t>
+      </w:r>
+    </w:p>
+    <w:p>
+      <w:pPr>
+        <w:pStyle w:val="2"/>
+        <w:numPr>
+          <w:numId w:val="0"/>
+        </w:numPr>
+        <w:ind w:left="210" w:leftChars="0"/>
+        <w:rPr>
+          <w:rFonts w:hint="eastAsia"/>
+          <w:lang w:val="en-US" w:eastAsia="zh-CN"/>
+        </w:rPr>
+      </w:pPr>
+    </w:p>
+    <w:p>
+      <w:pPr>
+        <w:pStyle w:val="2"/>
+        <w:numPr>
+          <w:numId w:val="0"/>
+        </w:numPr>
+        <w:ind w:left="210" w:leftChars="0"/>
+        <w:rPr>
+          <w:rFonts w:hint="default"/>
+          <w:lang w:val="en-US" w:eastAsia="zh-CN"/>
+        </w:rPr>
+      </w:pPr>
+      <w:r>
+        <w:rPr>
+          <w:rFonts w:hint="default"/>
+          <w:lang w:val="en-US" w:eastAsia="zh-CN"/>
+        </w:rPr>
+        <w:t xml:space="preserve">  </w:t>
+      </w:r>
+      <w:r>
+        <w:rPr>
+          <w:rFonts w:hint="eastAsia"/>
+          <w:lang w:val="en-US" w:eastAsia="zh-CN"/>
+        </w:rPr>
+        <w:t>然后ListMdoel的Item 添加字幕List,他可以搜索同目录同名字幕文件，也可以打开外部字幕。</w:t>
+      </w:r>
+    </w:p>
+    <w:p>
+      <w:pPr>
+        <w:pStyle w:val="2"/>
+        <w:numPr>
+          <w:numId w:val="0"/>
+        </w:numPr>
+        <w:rPr>
+          <w:rFonts w:hint="default"/>
+          <w:lang w:val="en-US" w:eastAsia="zh-CN"/>
+        </w:rPr>
+      </w:pPr>
+    </w:p>
+    <w:p>
+      <w:pPr>
+        <w:pStyle w:val="2"/>
+        <w:numPr>
+          <w:ilvl w:val="0"/>
+          <w:numId w:val="1"/>
+        </w:numPr>
+        <w:ind w:left="-290" w:leftChars="0" w:firstLine="500" w:firstLineChars="0"/>
+        <w:rPr>
+          <w:rFonts w:hint="default"/>
+          <w:lang w:val="en-US" w:eastAsia="zh-CN"/>
+        </w:rPr>
+      </w:pPr>
+      <w:r>
+        <w:rPr>
+          <w:rFonts w:hint="eastAsia"/>
+          <w:lang w:val="en-US" w:eastAsia="zh-CN"/>
+        </w:rPr>
+        <w:t>Th</w:t>
+      </w:r>
+      <w:r>
+        <w:rPr>
+          <w:rFonts w:hint="default"/>
+          <w:lang w:val="en-US" w:eastAsia="zh-CN"/>
+        </w:rPr>
+        <w:t xml:space="preserve">umbnail </w:t>
+      </w:r>
+      <w:r>
+        <w:rPr>
+          <w:rFonts w:hint="eastAsia"/>
+          <w:lang w:val="en-US" w:eastAsia="zh-CN"/>
+        </w:rPr>
+        <w:t>缩略图</w:t>
+      </w:r>
+    </w:p>
+    <w:p>
+      <w:pPr>
+        <w:pStyle w:val="2"/>
+        <w:numPr>
+          <w:numId w:val="0"/>
+        </w:numPr>
+        <w:ind w:left="210" w:leftChars="0"/>
+        <w:rPr>
+          <w:rFonts w:hint="eastAsia"/>
+          <w:lang w:val="en-US" w:eastAsia="zh-CN"/>
+        </w:rPr>
+      </w:pPr>
+    </w:p>
+    <w:p>
+      <w:pPr>
+        <w:pStyle w:val="2"/>
+        <w:numPr>
+          <w:numId w:val="0"/>
+        </w:numPr>
+        <w:ind w:left="210" w:leftChars="0"/>
+        <w:rPr>
+          <w:rFonts w:hint="eastAsia"/>
+          <w:lang w:val="en-US" w:eastAsia="zh-CN"/>
+        </w:rPr>
+      </w:pPr>
+    </w:p>
+    <w:p>
+      <w:pPr>
+        <w:pStyle w:val="2"/>
+        <w:numPr>
+          <w:numId w:val="0"/>
+        </w:numPr>
+        <w:ind w:left="210" w:leftChars="0"/>
+        <w:rPr>
+          <w:rFonts w:hint="eastAsia"/>
+          <w:lang w:val="en-US" w:eastAsia="zh-CN"/>
+        </w:rPr>
+      </w:pPr>
+      <w:r>
+        <w:rPr>
+          <w:rFonts w:hint="eastAsia"/>
+          <w:lang w:val="en-US" w:eastAsia="zh-CN"/>
+        </w:rPr>
+        <w:t xml:space="preserve">  利用ffmpeg 截取 视频中段的某一帧</w:t>
+      </w:r>
+      <w:r>
+        <w:rPr>
+          <w:rFonts w:hint="default"/>
+          <w:lang w:val="en-US" w:eastAsia="zh-CN"/>
+        </w:rPr>
+        <w:t>,</w:t>
+      </w:r>
+      <w:r>
+        <w:rPr>
+          <w:rFonts w:hint="eastAsia"/>
+          <w:lang w:val="en-US" w:eastAsia="zh-CN"/>
+        </w:rPr>
+        <w:t>将这一帧的Image存储到Model</w:t>
+      </w:r>
+      <w:r>
+        <w:rPr>
+          <w:rFonts w:hint="default"/>
+          <w:lang w:val="en-US" w:eastAsia="zh-CN"/>
+        </w:rPr>
+        <w:t>Item</w:t>
+      </w:r>
+      <w:r>
+        <w:rPr>
+          <w:rFonts w:hint="eastAsia"/>
+          <w:lang w:val="en-US" w:eastAsia="zh-CN"/>
+        </w:rPr>
+        <w:t>中，然后使用QQQuickImageProvider，将</w:t>
+      </w:r>
+      <w:r>
+        <w:rPr>
+          <w:rFonts w:hint="default"/>
+          <w:lang w:val="en-US" w:eastAsia="zh-CN"/>
+        </w:rPr>
+        <w:t>C++</w:t>
+      </w:r>
+      <w:r>
+        <w:rPr>
+          <w:rFonts w:hint="eastAsia"/>
+          <w:lang w:val="en-US" w:eastAsia="zh-CN"/>
+        </w:rPr>
+        <w:t>的QImage传送到Qml中，同时Provider需要设置对应于Title的QImage。为了能够实现Recent</w:t>
+      </w:r>
+      <w:r>
+        <w:rPr>
+          <w:rFonts w:hint="default"/>
+          <w:lang w:val="en-US" w:eastAsia="zh-CN"/>
+        </w:rPr>
+        <w:t>FileItem</w:t>
+      </w:r>
+      <w:r>
+        <w:rPr>
+          <w:rFonts w:hint="eastAsia"/>
+          <w:lang w:val="en-US" w:eastAsia="zh-CN"/>
+        </w:rPr>
+        <w:t>与</w:t>
+      </w:r>
+      <w:r>
+        <w:rPr>
+          <w:rFonts w:hint="default"/>
+          <w:lang w:val="en-US" w:eastAsia="zh-CN"/>
+        </w:rPr>
+        <w:t>PlayListItem</w:t>
+      </w:r>
+      <w:r>
+        <w:rPr>
+          <w:rFonts w:hint="eastAsia"/>
+          <w:lang w:val="en-US" w:eastAsia="zh-CN"/>
+        </w:rPr>
+        <w:t>实现无差别，将两个进行抽象，再泛化，Provider对抽象类进行操作，实现两个Model</w:t>
+      </w:r>
+      <w:r>
+        <w:rPr>
+          <w:rFonts w:hint="default"/>
+          <w:lang w:val="en-US" w:eastAsia="zh-CN"/>
+        </w:rPr>
+        <w:t>Item</w:t>
+      </w:r>
+      <w:r>
+        <w:rPr>
+          <w:rFonts w:hint="eastAsia"/>
+          <w:lang w:val="en-US" w:eastAsia="zh-CN"/>
+        </w:rPr>
+        <w:t xml:space="preserve">可以同时使用同一个Provider类。 </w:t>
+      </w:r>
+    </w:p>
+    <w:p>
+      <w:pPr>
+        <w:pStyle w:val="2"/>
+        <w:numPr>
+          <w:numId w:val="0"/>
+        </w:numPr>
+        <w:ind w:left="210" w:leftChars="0"/>
+        <w:rPr>
+          <w:rFonts w:hint="default"/>
+          <w:lang w:val="en-US" w:eastAsia="zh-CN"/>
+        </w:rPr>
+      </w:pPr>
+      <w:r>
+        <w:rPr>
+          <w:rFonts w:hint="eastAsia"/>
+          <w:lang w:val="en-US" w:eastAsia="zh-CN"/>
+        </w:rPr>
+        <w:t>对应文件名model</w:t>
+      </w:r>
+      <w:r>
+        <w:rPr>
+          <w:rFonts w:hint="default"/>
+          <w:lang w:val="en-US" w:eastAsia="zh-CN"/>
+        </w:rPr>
+        <w:t>imageprovider.h listitem.h</w:t>
+      </w:r>
+    </w:p>
+    <w:p>
+      <w:pPr>
+        <w:pStyle w:val="2"/>
+        <w:numPr>
+          <w:numId w:val="0"/>
+        </w:numPr>
+        <w:ind w:left="210" w:leftChars="0"/>
+        <w:rPr>
+          <w:rFonts w:hint="default"/>
+          <w:lang w:val="en-US" w:eastAsia="zh-CN"/>
+        </w:rPr>
+      </w:pPr>
+    </w:p>
+    <w:p>
+      <w:pPr>
+        <w:pStyle w:val="2"/>
+        <w:numPr>
+          <w:numId w:val="0"/>
+        </w:numPr>
+        <w:ind w:left="210" w:leftChars="0"/>
+        <w:rPr>
+          <w:rFonts w:hint="default"/>
+          <w:lang w:val="en-US" w:eastAsia="zh-CN"/>
+        </w:rPr>
+      </w:pPr>
+    </w:p>
+    <w:p>
+      <w:pPr>
+        <w:pStyle w:val="2"/>
+        <w:numPr>
+          <w:ilvl w:val="0"/>
+          <w:numId w:val="1"/>
+        </w:numPr>
+        <w:ind w:left="-290" w:leftChars="0" w:firstLine="500" w:firstLineChars="0"/>
+        <w:rPr>
+          <w:rFonts w:hint="default"/>
+          <w:lang w:val="en-US" w:eastAsia="zh-CN"/>
+        </w:rPr>
+      </w:pPr>
+      <w:r>
+        <w:rPr>
+          <w:rFonts w:hint="eastAsia"/>
+          <w:lang w:val="en-US" w:eastAsia="zh-CN"/>
+        </w:rPr>
+        <w:t>主界面和播放界面的跳转交互</w:t>
+      </w:r>
+    </w:p>
+    <w:p>
+      <w:pPr>
+        <w:pStyle w:val="2"/>
+        <w:numPr>
+          <w:numId w:val="0"/>
+        </w:numPr>
+        <w:ind w:left="210" w:leftChars="0" w:firstLine="210" w:firstLineChars="100"/>
+        <w:rPr>
+          <w:rFonts w:hint="eastAsia"/>
+          <w:lang w:val="en-US" w:eastAsia="zh-CN"/>
+        </w:rPr>
+      </w:pPr>
+      <w:r>
+        <w:rPr>
+          <w:rFonts w:hint="eastAsia"/>
+          <w:lang w:val="en-US" w:eastAsia="zh-CN"/>
+        </w:rPr>
+        <w:t>因为主界面和播放界面的切换使用的是stackView,切换的Item之间没有办法直接进行通信，因此在stackView设置property进行信息交换，点击某一视频缩略图，将其path信息和index信息存放至stackView的property中，视频播放界面当其</w:t>
+      </w:r>
+      <w:r>
+        <w:rPr>
+          <w:rFonts w:hint="default"/>
+          <w:lang w:val="en-US" w:eastAsia="zh-CN"/>
+        </w:rPr>
+        <w:t>Compent.onComplete</w:t>
+      </w:r>
+      <w:r>
+        <w:rPr>
+          <w:rFonts w:hint="eastAsia"/>
+          <w:lang w:val="en-US" w:eastAsia="zh-CN"/>
+        </w:rPr>
+        <w:t>时进行设置实现交互</w:t>
+      </w:r>
+    </w:p>
+    <w:p>
+      <w:pPr>
+        <w:pStyle w:val="2"/>
+        <w:numPr>
+          <w:numId w:val="0"/>
+        </w:numPr>
+        <w:ind w:left="210" w:leftChars="0" w:firstLine="210" w:firstLineChars="100"/>
+        <w:rPr>
+          <w:rFonts w:hint="default"/>
+          <w:lang w:val="en-US" w:eastAsia="zh-CN"/>
+        </w:rPr>
+      </w:pPr>
+    </w:p>
+    <w:p>
+      <w:pPr>
+        <w:pStyle w:val="2"/>
+        <w:numPr>
+          <w:ilvl w:val="0"/>
+          <w:numId w:val="1"/>
+        </w:numPr>
+        <w:ind w:left="-290" w:leftChars="0" w:firstLine="500" w:firstLineChars="0"/>
+        <w:rPr>
+          <w:rFonts w:hint="default"/>
+          <w:lang w:val="en-US" w:eastAsia="zh-CN"/>
+        </w:rPr>
+      </w:pPr>
+      <w:r>
+        <w:rPr>
+          <w:rFonts w:hint="eastAsia"/>
+          <w:lang w:val="en-US" w:eastAsia="zh-CN"/>
+        </w:rPr>
+        <w:t>优化qml中的界面布局，实现音量，字幕控件</w:t>
+      </w:r>
+    </w:p>
+    <w:p>
+      <w:pPr>
+        <w:pStyle w:val="2"/>
+        <w:numPr>
+          <w:numId w:val="0"/>
+        </w:numPr>
+        <w:ind w:left="210" w:leftChars="0"/>
+        <w:rPr>
+          <w:rFonts w:hint="eastAsia"/>
+          <w:lang w:val="en-US" w:eastAsia="zh-CN"/>
+        </w:rPr>
+      </w:pPr>
+      <w:r>
+        <w:rPr>
+          <w:rFonts w:hint="eastAsia"/>
+          <w:lang w:val="en-US" w:eastAsia="zh-CN"/>
+        </w:rPr>
+        <w:t xml:space="preserve">  </w:t>
+      </w:r>
+    </w:p>
+    <w:p>
+      <w:pPr>
+        <w:pStyle w:val="2"/>
+        <w:numPr>
+          <w:numId w:val="0"/>
+        </w:numPr>
+        <w:ind w:left="210" w:leftChars="0"/>
+        <w:rPr>
+          <w:rFonts w:hint="default"/>
+          <w:lang w:val="en-US" w:eastAsia="zh-CN"/>
+        </w:rPr>
+      </w:pPr>
+      <w:r>
+        <w:rPr>
+          <w:rFonts w:hint="eastAsia"/>
+          <w:lang w:val="en-US" w:eastAsia="zh-CN"/>
+        </w:rPr>
+        <w:t xml:space="preserve">  优化视频播放界面的qml布局，使得视频控制条区域更加自由，hovered时显现的控件可以在视频播放区域进行操控</w:t>
+      </w:r>
+      <w:bookmarkStart w:id="0" w:name="_GoBack"/>
+      <w:bookmarkEnd w:id="0"/>
+    </w:p>
+    <w:p>
+      <w:pPr>
+        <w:pStyle w:val="2"/>
+        <w:numPr>
+          <w:numId w:val="0"/>
+        </w:numPr>
+        <w:ind w:left="210" w:leftChars="0"/>
+        <w:rPr>
+          <w:rFonts w:hint="default"/>
+          <w:lang w:val="en-US" w:eastAsia="zh-CN"/>
+        </w:rPr>
+      </w:pPr>
+    </w:p>
+    <w:p>
+      <w:pPr>
+        <w:pStyle w:val="2"/>
+        <w:numPr>
+          <w:numId w:val="0"/>
+        </w:numPr>
+        <w:ind w:left="210" w:leftChars="0"/>
+        <w:rPr>
+          <w:rFonts w:hint="default"/>
+          <w:lang w:val="en-US" w:eastAsia="zh-CN"/>
+        </w:rPr>
+      </w:pPr>
+      <w:r>
+        <w:rPr>
+          <w:rFonts w:hint="default"/>
+          <w:lang w:val="en-US" w:eastAsia="zh-CN"/>
+        </w:rPr>
+        <w:t xml:space="preserve">   </w:t>
+      </w:r>
+    </w:p>
+    <w:p>
+      <w:pPr>
+        <w:pStyle w:val="2"/>
+        <w:numPr>
+          <w:numId w:val="0"/>
+        </w:numPr>
+        <w:ind w:firstLine="500" w:firstLineChars="0"/>
+        <w:rPr>
+          <w:rFonts w:hint="default"/>
+          <w:lang w:val="en-US" w:eastAsia="zh-CN"/>
+        </w:rPr>
+      </w:pPr>
+    </w:p>
+    <w:p>
+      <w:pPr>
+        <w:pStyle w:val="2"/>
+        <w:numPr>
+          <w:numId w:val="0"/>
+        </w:numPr>
+        <w:ind w:left="210" w:leftChars="0"/>
+        <w:rPr>
+          <w:rFonts w:hint="default"/>
+          <w:lang w:val="en-US" w:eastAsia="zh-CN"/>
+        </w:rPr>
+      </w:pPr>
+    </w:p>
+    <w:p>
+      <w:pPr>
+        <w:pStyle w:val="2"/>
+        <w:numPr>
+          <w:numId w:val="0"/>
+        </w:numPr>
+        <w:ind w:left="210" w:leftChars="0"/>
+        <w:rPr>
+          <w:rFonts w:hint="default"/>
+          <w:lang w:val="en-US" w:eastAsia="zh-CN"/>
+        </w:rPr>
+      </w:pPr>
     </w:p>
     <w:sectPr>
       <w:cols w:space="0" w:num="1"/>
     </w:sectPr>
   </w:body>
 </w:document>
+</file>
+
+<file path=word/numbering.xml><?xml version="1.0" encoding="utf-8"?>
+<w:numbering xmlns:wpc="http://schemas.microsoft.com/office/word/2010/wordprocessingCanvas" xmlns:mc="http://schemas.openxmlformats.org/markup-compatibility/2006" xmlns:o="urn:schemas-microsoft-com:office:office" xmlns:r="http://schemas.openxmlformats.org/officeDocument/2006/relationships" xmlns:m="http://schemas.openxmlformats.org/officeDocument/2006/math" xmlns:v="urn:schemas-microsoft-com:vml" xmlns:wp14="http://schemas.microsoft.com/office/word/2010/wordprocessingDrawing" xmlns:wp="http://schemas.openxmlformats.org/drawingml/2006/wordprocessingDrawing" xmlns:w10="urn:schemas-microsoft-com:office:word" xmlns:w="http://schemas.openxmlformats.org/wordprocessingml/2006/main" xmlns:w14="http://schemas.microsoft.com/office/word/2010/wordml" xmlns:wpg="http://schemas.microsoft.com/office/word/2010/wordprocessingGroup" xmlns:wpi="http://schemas.microsoft.com/office/word/2010/wordprocessingInk" xmlns:wne="http://schemas.microsoft.com/office/word/2006/wordml" xmlns:wps="http://schemas.microsoft.com/office/word/2010/wordprocessingShape" xmlns:wpsCustomData="http://www.wps.cn/officeDocument/2013/wpsCustomData" mc:Ignorable="w14 wp14">
+  <w:abstractNum w:abstractNumId="0">
+    <w:nsid w:val="FDF40AB0"/>
+    <w:multiLevelType w:val="singleLevel"/>
+    <w:tmpl w:val="FDF40AB0"/>
+    <w:lvl w:ilvl="0" w:tentative="0">
+      <w:start w:val="1"/>
+      <w:numFmt w:val="decimal"/>
+      <w:lvlText w:val="%1."/>
+      <w:lvlJc w:val="left"/>
+      <w:pPr>
+        <w:tabs>
+          <w:tab w:val="left" w:pos="312"/>
+        </w:tabs>
+        <w:ind w:left="-290"/>
+      </w:pPr>
+    </w:lvl>
+  </w:abstractNum>
+  <w:num w:numId="1">
+    <w:abstractNumId w:val="0"/>
+  </w:num>
+</w:numbering>
 </file>
 
 <file path=word/styles.xml><?xml version="1.0" encoding="utf-8"?>
@@ -132,7 +1831,7 @@
     <w:lsdException w:qFormat="1" w:unhideWhenUsed="0" w:uiPriority="0" w:semiHidden="0" w:name="Strong"/>
     <w:lsdException w:qFormat="1" w:unhideWhenUsed="0" w:uiPriority="0" w:semiHidden="0" w:name="Emphasis"/>
     <w:lsdException w:unhideWhenUsed="0" w:uiPriority="0" w:semiHidden="0" w:name="Document Map"/>
-    <w:lsdException w:unhideWhenUsed="0" w:uiPriority="0" w:semiHidden="0" w:name="Plain Text"/>
+    <w:lsdException w:qFormat="1" w:unhideWhenUsed="0" w:uiPriority="0" w:semiHidden="0" w:name="Plain Text"/>
     <w:lsdException w:unhideWhenUsed="0" w:uiPriority="0" w:semiHidden="0" w:name="E-mail Signature"/>
     <w:lsdException w:unhideWhenUsed="0" w:uiPriority="0" w:semiHidden="0" w:name="Normal (Web)"/>
     <w:lsdException w:unhideWhenUsed="0" w:uiPriority="0" w:semiHidden="0" w:name="HTML Acronym"/>
@@ -330,6 +2029,7 @@
   <w:style w:type="paragraph" w:styleId="2">
     <w:name w:val="Plain Text"/>
     <w:basedOn w:val="1"/>
+    <w:qFormat/>
     <w:uiPriority w:val="0"/>
     <w:rPr>
       <w:rFonts w:ascii="宋体" w:hAnsi="Courier New"/>

</xml_diff>